<commit_message>
soil respiration data sheet edit
</commit_message>
<xml_diff>
--- a/research_methods/soil_respiration/soil_respiration_data_sheets_2018.docx
+++ b/research_methods/soil_respiration/soil_respiration_data_sheets_2018.docx
@@ -168,40 +168,37 @@
       <w:pPr>
         <w:rPr>
           <w:rFonts w:ascii="Times New Roman" w:hAnsi="Times New Roman" w:cs="Times New Roman"/>
-          <w:b/>
-        </w:rPr>
-      </w:pPr>
+          <w:i/>
+        </w:rPr>
+      </w:pPr>
+      <w:r>
+        <w:rPr>
+          <w:rFonts w:ascii="Times New Roman" w:hAnsi="Times New Roman" w:cs="Times New Roman"/>
+          <w:b/>
+          <w:i/>
+        </w:rPr>
+        <w:t>Subplot 1</w:t>
+      </w:r>
+      <w:r>
+        <w:rPr>
+          <w:rFonts w:ascii="Times New Roman" w:hAnsi="Times New Roman" w:cs="Times New Roman"/>
+          <w:i/>
+        </w:rPr>
+        <w:tab/>
+      </w:r>
+      <w:r>
+        <w:rPr>
+          <w:rFonts w:ascii="Times New Roman" w:hAnsi="Times New Roman" w:cs="Times New Roman"/>
+          <w:i/>
+        </w:rPr>
+        <w:tab/>
+      </w:r>
       <w:bookmarkStart w:id="0" w:name="_GoBack"/>
       <w:bookmarkEnd w:id="0"/>
-    </w:p>
-    <w:p>
-      <w:pPr>
-        <w:rPr>
-          <w:rFonts w:ascii="Times New Roman" w:hAnsi="Times New Roman" w:cs="Times New Roman"/>
-        </w:rPr>
-      </w:pPr>
-      <w:r>
-        <w:rPr>
-          <w:rFonts w:ascii="Times New Roman" w:hAnsi="Times New Roman" w:cs="Times New Roman"/>
-          <w:b/>
-        </w:rPr>
-        <w:t>Subplot 1</w:t>
-      </w:r>
-      <w:r>
-        <w:rPr>
-          <w:rFonts w:ascii="Times New Roman" w:hAnsi="Times New Roman" w:cs="Times New Roman"/>
-        </w:rPr>
-        <w:tab/>
-      </w:r>
-      <w:r>
-        <w:rPr>
-          <w:rFonts w:ascii="Times New Roman" w:hAnsi="Times New Roman" w:cs="Times New Roman"/>
-        </w:rPr>
-        <w:tab/>
-      </w:r>
-      <w:r>
-        <w:rPr>
-          <w:rFonts w:ascii="Times New Roman" w:hAnsi="Times New Roman" w:cs="Times New Roman"/>
+      <w:r>
+        <w:rPr>
+          <w:rFonts w:ascii="Times New Roman" w:hAnsi="Times New Roman" w:cs="Times New Roman"/>
+          <w:i/>
         </w:rPr>
         <w:tab/>
       </w:r>
@@ -235,13 +232,7 @@
           <w:rFonts w:ascii="Times New Roman" w:hAnsi="Times New Roman" w:cs="Times New Roman"/>
         </w:rPr>
         <w:tab/>
-        <w:t>Direction _</w:t>
-      </w:r>
-      <w:r>
-        <w:rPr>
-          <w:rFonts w:ascii="Times New Roman" w:hAnsi="Times New Roman" w:cs="Times New Roman"/>
-        </w:rPr>
-        <w:t>___________</w:t>
+        <w:t>Direction ____________</w:t>
       </w:r>
       <w:r>
         <w:rPr>
@@ -510,37 +501,35 @@
       <w:pPr>
         <w:rPr>
           <w:rFonts w:ascii="Times New Roman" w:hAnsi="Times New Roman" w:cs="Times New Roman"/>
-        </w:rPr>
-      </w:pPr>
-      <w:r>
-        <w:rPr>
-          <w:rFonts w:ascii="Times New Roman" w:hAnsi="Times New Roman" w:cs="Times New Roman"/>
-          <w:b/>
-        </w:rPr>
-        <w:t xml:space="preserve">Subplot </w:t>
-      </w:r>
-      <w:r>
-        <w:rPr>
-          <w:rFonts w:ascii="Times New Roman" w:hAnsi="Times New Roman" w:cs="Times New Roman"/>
-          <w:b/>
-        </w:rPr>
-        <w:t>2</w:t>
-      </w:r>
-      <w:r>
-        <w:rPr>
-          <w:rFonts w:ascii="Times New Roman" w:hAnsi="Times New Roman" w:cs="Times New Roman"/>
-        </w:rPr>
-        <w:tab/>
-      </w:r>
-      <w:r>
-        <w:rPr>
-          <w:rFonts w:ascii="Times New Roman" w:hAnsi="Times New Roman" w:cs="Times New Roman"/>
-        </w:rPr>
-        <w:tab/>
-      </w:r>
-      <w:r>
-        <w:rPr>
-          <w:rFonts w:ascii="Times New Roman" w:hAnsi="Times New Roman" w:cs="Times New Roman"/>
+          <w:i/>
+        </w:rPr>
+      </w:pPr>
+      <w:r>
+        <w:rPr>
+          <w:rFonts w:ascii="Times New Roman" w:hAnsi="Times New Roman" w:cs="Times New Roman"/>
+          <w:b/>
+          <w:i/>
+        </w:rPr>
+        <w:t>Subplot 2</w:t>
+      </w:r>
+      <w:r>
+        <w:rPr>
+          <w:rFonts w:ascii="Times New Roman" w:hAnsi="Times New Roman" w:cs="Times New Roman"/>
+          <w:i/>
+        </w:rPr>
+        <w:tab/>
+      </w:r>
+      <w:r>
+        <w:rPr>
+          <w:rFonts w:ascii="Times New Roman" w:hAnsi="Times New Roman" w:cs="Times New Roman"/>
+          <w:i/>
+        </w:rPr>
+        <w:tab/>
+      </w:r>
+      <w:r>
+        <w:rPr>
+          <w:rFonts w:ascii="Times New Roman" w:hAnsi="Times New Roman" w:cs="Times New Roman"/>
+          <w:i/>
         </w:rPr>
         <w:tab/>
       </w:r>
@@ -837,37 +826,35 @@
       <w:pPr>
         <w:rPr>
           <w:rFonts w:ascii="Times New Roman" w:hAnsi="Times New Roman" w:cs="Times New Roman"/>
-        </w:rPr>
-      </w:pPr>
-      <w:r>
-        <w:rPr>
-          <w:rFonts w:ascii="Times New Roman" w:hAnsi="Times New Roman" w:cs="Times New Roman"/>
-          <w:b/>
-        </w:rPr>
-        <w:t xml:space="preserve">Subplot </w:t>
-      </w:r>
-      <w:r>
-        <w:rPr>
-          <w:rFonts w:ascii="Times New Roman" w:hAnsi="Times New Roman" w:cs="Times New Roman"/>
-          <w:b/>
-        </w:rPr>
-        <w:t>3</w:t>
-      </w:r>
-      <w:r>
-        <w:rPr>
-          <w:rFonts w:ascii="Times New Roman" w:hAnsi="Times New Roman" w:cs="Times New Roman"/>
-        </w:rPr>
-        <w:tab/>
-      </w:r>
-      <w:r>
-        <w:rPr>
-          <w:rFonts w:ascii="Times New Roman" w:hAnsi="Times New Roman" w:cs="Times New Roman"/>
-        </w:rPr>
-        <w:tab/>
-      </w:r>
-      <w:r>
-        <w:rPr>
-          <w:rFonts w:ascii="Times New Roman" w:hAnsi="Times New Roman" w:cs="Times New Roman"/>
+          <w:i/>
+        </w:rPr>
+      </w:pPr>
+      <w:r>
+        <w:rPr>
+          <w:rFonts w:ascii="Times New Roman" w:hAnsi="Times New Roman" w:cs="Times New Roman"/>
+          <w:b/>
+          <w:i/>
+        </w:rPr>
+        <w:t>Subplot 3</w:t>
+      </w:r>
+      <w:r>
+        <w:rPr>
+          <w:rFonts w:ascii="Times New Roman" w:hAnsi="Times New Roman" w:cs="Times New Roman"/>
+          <w:i/>
+        </w:rPr>
+        <w:tab/>
+      </w:r>
+      <w:r>
+        <w:rPr>
+          <w:rFonts w:ascii="Times New Roman" w:hAnsi="Times New Roman" w:cs="Times New Roman"/>
+          <w:i/>
+        </w:rPr>
+        <w:tab/>
+      </w:r>
+      <w:r>
+        <w:rPr>
+          <w:rFonts w:ascii="Times New Roman" w:hAnsi="Times New Roman" w:cs="Times New Roman"/>
+          <w:i/>
         </w:rPr>
         <w:tab/>
       </w:r>
@@ -1353,6 +1340,7 @@
     <w:lsdException w:name="HTML Sample" w:semiHidden="1" w:unhideWhenUsed="1"/>
     <w:lsdException w:name="HTML Typewriter" w:semiHidden="1" w:unhideWhenUsed="1"/>
     <w:lsdException w:name="HTML Variable" w:semiHidden="1" w:unhideWhenUsed="1"/>
+    <w:lsdException w:name="Normal Table" w:semiHidden="1" w:unhideWhenUsed="1"/>
     <w:lsdException w:name="annotation subject" w:semiHidden="1" w:unhideWhenUsed="1"/>
     <w:lsdException w:name="No List" w:semiHidden="1" w:unhideWhenUsed="1"/>
     <w:lsdException w:name="Outline List 1" w:semiHidden="1" w:unhideWhenUsed="1"/>
@@ -1396,8 +1384,10 @@
     <w:lsdException w:name="Table Elegant" w:semiHidden="1" w:unhideWhenUsed="1"/>
     <w:lsdException w:name="Table Professional" w:semiHidden="1" w:unhideWhenUsed="1"/>
     <w:lsdException w:name="Table Subtle 1" w:semiHidden="1" w:unhideWhenUsed="1"/>
+    <w:lsdException w:name="Table Subtle 2" w:semiHidden="1" w:unhideWhenUsed="1"/>
     <w:lsdException w:name="Table Web 1" w:semiHidden="1" w:unhideWhenUsed="1"/>
     <w:lsdException w:name="Table Web 2" w:semiHidden="1" w:unhideWhenUsed="1"/>
+    <w:lsdException w:name="Table Web 3" w:semiHidden="1" w:unhideWhenUsed="1"/>
     <w:lsdException w:name="Balloon Text" w:semiHidden="1" w:unhideWhenUsed="1"/>
     <w:lsdException w:name="Table Grid" w:uiPriority="39"/>
     <w:lsdException w:name="Table Theme" w:semiHidden="1" w:unhideWhenUsed="1"/>

</xml_diff>